<commit_message>
update word file with my information
</commit_message>
<xml_diff>
--- a/HW8/tamrin8/���㟢.docx
+++ b/HW8/tamrin8/���㟢.docx
@@ -15,7 +15,14 @@
           <w:rFonts w:hint="cs"/>
           <w:rtl/>
         </w:rPr>
-        <w:t>نام: فاطمه</w:t>
+        <w:t xml:space="preserve">نام: </w:t>
+      </w:r>
+      <w:r>
+        <w:rPr>
+          <w:rFonts w:hint="cs"/>
+          <w:rtl/>
+        </w:rPr>
+        <w:t>پارسا</w:t>
       </w:r>
     </w:p>
     <w:p>
@@ -31,7 +38,14 @@
           <w:rFonts w:hint="cs"/>
           <w:rtl/>
         </w:rPr>
-        <w:t>نام خانوادگی: انوری</w:t>
+        <w:t xml:space="preserve">نام خانوادگی: </w:t>
+      </w:r>
+      <w:r>
+        <w:rPr>
+          <w:rFonts w:hint="cs"/>
+          <w:rtl/>
+        </w:rPr>
+        <w:t>عیسی زاده</w:t>
       </w:r>
     </w:p>
     <w:p>
@@ -47,7 +61,20 @@
           <w:rFonts w:hint="cs"/>
           <w:rtl/>
         </w:rPr>
-        <w:t>شماره دانشجویی: 99722506</w:t>
+        <w:t xml:space="preserve">شماره دانشجویی: </w:t>
+      </w:r>
+      <w:r>
+        <w:rPr>
+          <w:rFonts w:hint="cs"/>
+          <w:rtl/>
+        </w:rPr>
+        <w:t>97412364</w:t>
+      </w:r>
+      <w:r>
+        <w:rPr>
+          <w:rtl/>
+        </w:rPr>
+        <w:tab/>
       </w:r>
     </w:p>
     <w:p>
@@ -64,7 +91,14 @@
           <w:rFonts w:hint="cs"/>
           <w:rtl/>
         </w:rPr>
-        <w:t xml:space="preserve">نام کتاب مورد علاقه: تندتر از عقربه ها حرکت کن </w:t>
+        <w:t xml:space="preserve">نام کتاب مورد علاقه: </w:t>
+      </w:r>
+      <w:r>
+        <w:rPr>
+          <w:rFonts w:hint="cs"/>
+          <w:rtl/>
+        </w:rPr>
+        <w:t>از دو که میگوییم</w:t>
       </w:r>
     </w:p>
     <w:sectPr>

</xml_diff>